<commit_message>
Updated figures to change DO Strains to DO Mice, reexported all figures
</commit_message>
<xml_diff>
--- a/Manuscripts/Ca Cholesterol/Supplementary Figure Legends.docx
+++ b/Manuscripts/Ca Cholesterol/Supplementary Figure Legends.docx
@@ -88,43 +88,46 @@
         <w:t>.</w:t>
       </w:r>
       <w:r>
-        <w:t xml:space="preserve">  A) Violin plot of calcium levels at 19 weeks across diets and sex. </w:t>
-      </w:r>
-      <w:r>
-        <w:t xml:space="preserve">Sex and diet stratified scatter plots showing the relationship between calcium at 19 weeks and both (B) HDL Cholesterol and (C) non-HDL Cholesterol.  </w:t>
-      </w:r>
-      <w:r>
-        <w:t>Sex and diet stratified scatter plots of the relationships between bone mineral content (</w:t>
-      </w:r>
-      <w:r>
-        <w:t>D</w:t>
-      </w:r>
-      <w:r>
-        <w:t>) and bone density (</w:t>
-      </w:r>
-      <w:r>
-        <w:t>E</w:t>
-      </w:r>
-      <w:r>
-        <w:t>) via DEXA scan and their relationships with cholesterol levels at 19 weeks.  For A, the p</w:t>
-      </w:r>
-      <w:r>
-        <w:t>-</w:t>
-      </w:r>
-      <w:r>
-        <w:t>values represent the significance of diet and sex from a multivariate linear model.  For B</w:t>
-      </w:r>
-      <w:r>
-        <w:t>-E</w:t>
-      </w:r>
-      <w:r>
-        <w:t>, p</w:t>
-      </w:r>
-      <w:r>
-        <w:t>-</w:t>
+        <w:t xml:space="preserve">  A) Violin plot of calcium levels at 19 weeks across diets and sex</w:t>
       </w:r>
       <w:bookmarkStart w:id="0" w:name="_GoBack"/>
       <w:bookmarkEnd w:id="0"/>
+      <w:r>
+        <w:t xml:space="preserve">. </w:t>
+      </w:r>
+      <w:r>
+        <w:t xml:space="preserve">Sex and diet stratified scatter plots showing the relationship between calcium at 19 weeks and both (B) HDL Cholesterol and (C) non-HDL Cholesterol.  </w:t>
+      </w:r>
+      <w:r>
+        <w:t>Sex and diet stratified scatter plots of the relationships between bone mineral content (</w:t>
+      </w:r>
+      <w:r>
+        <w:t>D</w:t>
+      </w:r>
+      <w:r>
+        <w:t>) and bone density (</w:t>
+      </w:r>
+      <w:r>
+        <w:t>E</w:t>
+      </w:r>
+      <w:r>
+        <w:t>) via DEXA scan and their relationships with cholesterol levels at 19 weeks.  For A, the p</w:t>
+      </w:r>
+      <w:r>
+        <w:t>-</w:t>
+      </w:r>
+      <w:r>
+        <w:t>values represent the significance of diet and sex from a multivariate linear model.  For B</w:t>
+      </w:r>
+      <w:r>
+        <w:t>-E</w:t>
+      </w:r>
+      <w:r>
+        <w:t>, p</w:t>
+      </w:r>
+      <w:r>
+        <w:t>-</w:t>
+      </w:r>
       <w:r>
         <w:t xml:space="preserve">values indicate the significance for the diet and sex adjusted relationship between cholesterol and </w:t>
       </w:r>

</xml_diff>

<commit_message>
Made requested changes to manuscript from proofs, except graphical abstract
</commit_message>
<xml_diff>
--- a/Manuscripts/Ca Cholesterol/Supplementary Figure Legends.docx
+++ b/Manuscripts/Ca Cholesterol/Supplementary Figure Legends.docx
@@ -42,6 +42,11 @@
       <w:r>
         <w:t xml:space="preserve">  Average cholesterol levels, and levels measured at 8 and 19 weeks, stratified by sex and diet.</w:t>
       </w:r>
+      <w:r>
+        <w:t xml:space="preserve">  Error bars indicate standard deviation with n=193-225 mice/group.</w:t>
+      </w:r>
+      <w:bookmarkStart w:id="0" w:name="_GoBack"/>
+      <w:bookmarkEnd w:id="0"/>
     </w:p>
     <w:p>
       <w:pPr>
@@ -88,12 +93,7 @@
         <w:t>.</w:t>
       </w:r>
       <w:r>
-        <w:t xml:space="preserve">  A) Violin plot of calcium levels at 19 weeks across diets and sex</w:t>
-      </w:r>
-      <w:bookmarkStart w:id="0" w:name="_GoBack"/>
-      <w:bookmarkEnd w:id="0"/>
-      <w:r>
-        <w:t xml:space="preserve">. </w:t>
+        <w:t xml:space="preserve">  A) Violin plot of calcium levels at 19 weeks across diets and sex. </w:t>
       </w:r>
       <w:r>
         <w:t xml:space="preserve">Sex and diet stratified scatter plots showing the relationship between calcium at 19 weeks and both (B) HDL Cholesterol and (C) non-HDL Cholesterol.  </w:t>
@@ -144,7 +144,19 @@
         <w:rPr>
           <w:b/>
         </w:rPr>
-        <w:t>Supplementary Table: Association between cholesterol at 19 weeks and other measured parameters.</w:t>
+        <w:t>Supplementary Table</w:t>
+      </w:r>
+      <w:r>
+        <w:rPr>
+          <w:b/>
+        </w:rPr>
+        <w:t xml:space="preserve"> S1</w:t>
+      </w:r>
+      <w:r>
+        <w:rPr>
+          <w:b/>
+        </w:rPr>
+        <w:t>: Association between cholesterol at 19 weeks and other measured parameters.</w:t>
       </w:r>
       <w:r>
         <w:t xml:space="preserve">  </w:t>

</xml_diff>